<commit_message>
Added Story and Cleaned KS
proper and logically folder management
</commit_message>
<xml_diff>
--- a/Story/The Committee/History/A Brief History of the Great Committee’s Success and Failure.docx
+++ b/Story/The Committee/History/A Brief History of the Great Committee’s Success and Failure.docx
@@ -247,17 +247,7 @@
           <w:sz w:val="24"/>
           <w:szCs w:val="24"/>
         </w:rPr>
-        <w:t xml:space="preserve">the other one was lead to a catastrophe for it wipe a radius of 18.6 miles, the committee masked it as a comet </w:t>
-      </w:r>
-      <w:bookmarkStart w:id="0" w:name="_GoBack"/>
-      <w:bookmarkEnd w:id="0"/>
-      <w:r>
-        <w:rPr>
-          <w:rFonts w:ascii="Arial" w:hAnsi="Arial" w:cs="Arial"/>
-          <w:sz w:val="24"/>
-          <w:szCs w:val="24"/>
-        </w:rPr>
-        <w:t xml:space="preserve">falling into the earth, so the world called it </w:t>
+        <w:t xml:space="preserve">the other one was lead to a catastrophe for it wipe a radius of 18.6 miles, the committee masked it as a comet falling into the earth, so the world called it </w:t>
       </w:r>
       <w:r>
         <w:rPr>
@@ -544,7 +534,29 @@
           <w:szCs w:val="24"/>
           <w:shd w:val="clear" w:color="auto" w:fill="FFFFFF"/>
         </w:rPr>
-        <w:t xml:space="preserve"> With the great failure of the first expedition, the other greedy corporation and individuals</w:t>
+        <w:t xml:space="preserve"> With the great failure of the first expedition, the other greedy corporation</w:t>
+      </w:r>
+      <w:r>
+        <w:rPr>
+          <w:rStyle w:val="Heading3Char"/>
+          <w:rFonts w:ascii="Arial" w:eastAsiaTheme="minorHAnsi" w:hAnsi="Arial" w:cs="Arial"/>
+          <w:b w:val="0"/>
+          <w:sz w:val="24"/>
+          <w:szCs w:val="24"/>
+          <w:shd w:val="clear" w:color="auto" w:fill="FFFFFF"/>
+        </w:rPr>
+        <w:t xml:space="preserve"> members</w:t>
+      </w:r>
+      <w:r>
+        <w:rPr>
+          <w:rStyle w:val="Heading3Char"/>
+          <w:rFonts w:ascii="Arial" w:eastAsiaTheme="minorHAnsi" w:hAnsi="Arial" w:cs="Arial"/>
+          <w:b w:val="0"/>
+          <w:sz w:val="24"/>
+          <w:szCs w:val="24"/>
+          <w:shd w:val="clear" w:color="auto" w:fill="FFFFFF"/>
+        </w:rPr>
+        <w:t xml:space="preserve"> and individuals</w:t>
       </w:r>
       <w:r>
         <w:rPr>
@@ -577,7 +589,29 @@
           <w:szCs w:val="24"/>
           <w:shd w:val="clear" w:color="auto" w:fill="FFFFFF"/>
         </w:rPr>
-        <w:t xml:space="preserve">the new expedition team, where they successfully travelled, but the real </w:t>
+        <w:t>the new expedition team, where they successfully travelled</w:t>
+      </w:r>
+      <w:r>
+        <w:rPr>
+          <w:rStyle w:val="Heading3Char"/>
+          <w:rFonts w:ascii="Arial" w:eastAsiaTheme="minorHAnsi" w:hAnsi="Arial" w:cs="Arial"/>
+          <w:b w:val="0"/>
+          <w:sz w:val="24"/>
+          <w:szCs w:val="24"/>
+          <w:shd w:val="clear" w:color="auto" w:fill="FFFFFF"/>
+        </w:rPr>
+        <w:t xml:space="preserve"> to the other side</w:t>
+      </w:r>
+      <w:r>
+        <w:rPr>
+          <w:rStyle w:val="Heading3Char"/>
+          <w:rFonts w:ascii="Arial" w:eastAsiaTheme="minorHAnsi" w:hAnsi="Arial" w:cs="Arial"/>
+          <w:b w:val="0"/>
+          <w:sz w:val="24"/>
+          <w:szCs w:val="24"/>
+          <w:shd w:val="clear" w:color="auto" w:fill="FFFFFF"/>
+        </w:rPr>
+        <w:t xml:space="preserve">, but the real </w:t>
       </w:r>
       <w:r>
         <w:rPr>
@@ -601,6 +635,8 @@
         </w:rPr>
         <w:t xml:space="preserve"> yet to come.</w:t>
       </w:r>
+      <w:bookmarkStart w:id="0" w:name="_GoBack"/>
+      <w:bookmarkEnd w:id="0"/>
     </w:p>
     <w:p>
       <w:pPr>

</xml_diff>